<commit_message>
Added Meeting Minutes - 4
</commit_message>
<xml_diff>
--- a/Meeting Minutes/Meeting Minutes - 2.docx
+++ b/Meeting Minutes/Meeting Minutes - 2.docx
@@ -34,7 +34,17 @@
           <w:b/>
           <w:lang w:val="en-GB"/>
         </w:rPr>
-        <w:t xml:space="preserve">1: </w:t>
+        <w:t>2</w:t>
+      </w:r>
+      <w:bookmarkStart w:id="0" w:name="_GoBack"/>
+      <w:bookmarkEnd w:id="0"/>
+      <w:r>
+        <w:rPr>
+          <w:rFonts w:ascii="Calibri" w:eastAsia="Times New Roman" w:hAnsi="Calibri" w:cs="Arial"/>
+          <w:b/>
+          <w:lang w:val="en-GB"/>
+        </w:rPr>
+        <w:t xml:space="preserve">: </w:t>
       </w:r>
       <w:r>
         <w:rPr>
@@ -293,13 +303,23 @@
         </w:rPr>
         <w:t xml:space="preserve"> </w:t>
       </w:r>
+      <w:proofErr w:type="spellStart"/>
       <w:r>
         <w:rPr>
           <w:rFonts w:ascii="Calibri" w:eastAsia="Times New Roman" w:hAnsi="Calibri" w:cs="Arial"/>
           <w:i/>
           <w:lang w:val="en-GB"/>
         </w:rPr>
-        <w:t xml:space="preserve">Wijekoon Somasiri, </w:t>
+        <w:t>Wijekoon</w:t>
+      </w:r>
+      <w:proofErr w:type="spellEnd"/>
+      <w:r>
+        <w:rPr>
+          <w:rFonts w:ascii="Calibri" w:eastAsia="Times New Roman" w:hAnsi="Calibri" w:cs="Arial"/>
+          <w:i/>
+          <w:lang w:val="en-GB"/>
+        </w:rPr>
+        <w:t xml:space="preserve"> Somasiri, </w:t>
       </w:r>
       <w:proofErr w:type="spellStart"/>
       <w:r>
@@ -1114,12 +1134,21 @@
               </w:rPr>
               <w:t xml:space="preserve"> </w:t>
             </w:r>
-            <w:r>
-              <w:rPr>
-                <w:rFonts w:ascii="Calibri" w:eastAsia="Calibri" w:hAnsi="Calibri" w:cs="Arial"/>
-                <w:lang w:val="en-GB"/>
-              </w:rPr>
-              <w:t xml:space="preserve">Wijekoon </w:t>
+            <w:proofErr w:type="spellStart"/>
+            <w:r>
+              <w:rPr>
+                <w:rFonts w:ascii="Calibri" w:eastAsia="Calibri" w:hAnsi="Calibri" w:cs="Arial"/>
+                <w:lang w:val="en-GB"/>
+              </w:rPr>
+              <w:t>Wijekoon</w:t>
+            </w:r>
+            <w:proofErr w:type="spellEnd"/>
+            <w:r>
+              <w:rPr>
+                <w:rFonts w:ascii="Calibri" w:eastAsia="Calibri" w:hAnsi="Calibri" w:cs="Arial"/>
+                <w:lang w:val="en-GB"/>
+              </w:rPr>
+              <w:t xml:space="preserve"> </w:t>
             </w:r>
             <w:r>
               <w:rPr>
@@ -1279,21 +1308,7 @@
                 <w:rFonts w:ascii="Calibri" w:eastAsia="Calibri" w:hAnsi="Calibri" w:cs="Arial"/>
                 <w:lang w:val="en-GB"/>
               </w:rPr>
-              <w:t>Wijekoon should</w:t>
-            </w:r>
-            <w:r>
-              <w:rPr>
-                <w:rFonts w:ascii="Calibri" w:eastAsia="Calibri" w:hAnsi="Calibri" w:cs="Arial"/>
-                <w:lang w:val="en-GB"/>
-              </w:rPr>
-              <w:t xml:space="preserve"> </w:t>
-            </w:r>
-            <w:r>
-              <w:rPr>
-                <w:rFonts w:ascii="Calibri" w:eastAsia="Calibri" w:hAnsi="Calibri" w:cs="Arial"/>
-                <w:lang w:val="en-GB"/>
-              </w:rPr>
-              <w:t xml:space="preserve">complete the allocated task in the </w:t>
+              <w:t xml:space="preserve">Wijekoon should complete the allocated task in the </w:t>
             </w:r>
             <w:r>
               <w:rPr>
@@ -1384,14 +1399,7 @@
                 <w:rFonts w:ascii="Calibri" w:eastAsia="Calibri" w:hAnsi="Calibri" w:cs="Arial"/>
                 <w:lang w:val="en-GB"/>
               </w:rPr>
-              <w:t xml:space="preserve"> </w:t>
-            </w:r>
-            <w:r>
-              <w:rPr>
-                <w:rFonts w:ascii="Calibri" w:eastAsia="Calibri" w:hAnsi="Calibri" w:cs="Arial"/>
-                <w:lang w:val="en-GB"/>
-              </w:rPr>
-              <w:t>May 2018</w:t>
+              <w:t xml:space="preserve"> May 2018</w:t>
             </w:r>
           </w:p>
         </w:tc>
@@ -1440,21 +1448,7 @@
                 <w:rFonts w:ascii="Calibri" w:eastAsia="Calibri" w:hAnsi="Calibri" w:cs="Arial"/>
                 <w:lang w:val="en-GB"/>
               </w:rPr>
-              <w:t xml:space="preserve">Documentation of </w:t>
-            </w:r>
-            <w:r>
-              <w:rPr>
-                <w:rFonts w:ascii="Calibri" w:eastAsia="Calibri" w:hAnsi="Calibri" w:cs="Arial"/>
-                <w:lang w:val="en-GB"/>
-              </w:rPr>
-              <w:t xml:space="preserve">solution and research question in </w:t>
-            </w:r>
-            <w:r>
-              <w:rPr>
-                <w:rFonts w:ascii="Calibri" w:eastAsia="Calibri" w:hAnsi="Calibri" w:cs="Arial"/>
-                <w:lang w:val="en-GB"/>
-              </w:rPr>
-              <w:t>the final project proposal document</w:t>
+              <w:t>Documentation of solution and research question in the final project proposal document</w:t>
             </w:r>
           </w:p>
         </w:tc>
@@ -1637,21 +1631,7 @@
                 <w:rFonts w:ascii="Calibri" w:eastAsia="Calibri" w:hAnsi="Calibri" w:cs="Arial"/>
                 <w:lang w:val="en-GB"/>
               </w:rPr>
-              <w:t xml:space="preserve">Documentation of </w:t>
-            </w:r>
-            <w:r>
-              <w:rPr>
-                <w:rFonts w:ascii="Calibri" w:eastAsia="Calibri" w:hAnsi="Calibri" w:cs="Arial"/>
-                <w:lang w:val="en-GB"/>
-              </w:rPr>
-              <w:t>measurable organizational values</w:t>
-            </w:r>
-            <w:r>
-              <w:rPr>
-                <w:rFonts w:ascii="Calibri" w:eastAsia="Calibri" w:hAnsi="Calibri" w:cs="Arial"/>
-                <w:lang w:val="en-GB"/>
-              </w:rPr>
-              <w:t xml:space="preserve"> in the final project proposal document</w:t>
+              <w:t>Documentation of measurable organizational values in the final project proposal document</w:t>
             </w:r>
           </w:p>
         </w:tc>
@@ -1823,21 +1803,7 @@
                 <w:rFonts w:ascii="Calibri" w:eastAsia="Calibri" w:hAnsi="Calibri" w:cs="Arial"/>
                 <w:lang w:val="en-GB"/>
               </w:rPr>
-              <w:t xml:space="preserve">Documentation of </w:t>
-            </w:r>
-            <w:r>
-              <w:rPr>
-                <w:rFonts w:ascii="Calibri" w:eastAsia="Calibri" w:hAnsi="Calibri" w:cs="Arial"/>
-                <w:lang w:val="en-GB"/>
-              </w:rPr>
-              <w:t>scope (aim and objectives)</w:t>
-            </w:r>
-            <w:r>
-              <w:rPr>
-                <w:rFonts w:ascii="Calibri" w:eastAsia="Calibri" w:hAnsi="Calibri" w:cs="Arial"/>
-                <w:lang w:val="en-GB"/>
-              </w:rPr>
-              <w:t xml:space="preserve"> in the final project proposal document</w:t>
+              <w:t>Documentation of scope (aim and objectives) in the final project proposal document</w:t>
             </w:r>
           </w:p>
         </w:tc>
@@ -2020,21 +1986,7 @@
                 <w:rFonts w:ascii="Calibri" w:eastAsia="Calibri" w:hAnsi="Calibri" w:cs="Arial"/>
                 <w:lang w:val="en-GB"/>
               </w:rPr>
-              <w:t xml:space="preserve">Documentation of </w:t>
-            </w:r>
-            <w:r>
-              <w:rPr>
-                <w:rFonts w:ascii="Calibri" w:eastAsia="Calibri" w:hAnsi="Calibri" w:cs="Arial"/>
-                <w:lang w:val="en-GB"/>
-              </w:rPr>
-              <w:t>literature review</w:t>
-            </w:r>
-            <w:r>
-              <w:rPr>
-                <w:rFonts w:ascii="Calibri" w:eastAsia="Calibri" w:hAnsi="Calibri" w:cs="Arial"/>
-                <w:lang w:val="en-GB"/>
-              </w:rPr>
-              <w:t xml:space="preserve"> in the final project proposal document</w:t>
+              <w:t>Documentation of literature review in the final project proposal document</w:t>
             </w:r>
           </w:p>
         </w:tc>
@@ -2082,8 +2034,17 @@
                 <w:rFonts w:ascii="Calibri" w:eastAsia="Calibri" w:hAnsi="Calibri" w:cs="Arial"/>
                 <w:lang w:val="en-GB"/>
               </w:rPr>
-              <w:t xml:space="preserve"> and Wijekoon</w:t>
-            </w:r>
+              <w:t xml:space="preserve"> and </w:t>
+            </w:r>
+            <w:proofErr w:type="spellStart"/>
+            <w:r>
+              <w:rPr>
+                <w:rFonts w:ascii="Calibri" w:eastAsia="Calibri" w:hAnsi="Calibri" w:cs="Arial"/>
+                <w:lang w:val="en-GB"/>
+              </w:rPr>
+              <w:t>Wijekoon</w:t>
+            </w:r>
+            <w:proofErr w:type="spellEnd"/>
             <w:r>
               <w:rPr>
                 <w:rFonts w:ascii="Calibri" w:eastAsia="Calibri" w:hAnsi="Calibri" w:cs="Arial"/>
@@ -2384,8 +2345,6 @@
               </w:rPr>
               <w:t xml:space="preserve"> May 2018</w:t>
             </w:r>
-            <w:bookmarkStart w:id="0" w:name="_GoBack"/>
-            <w:bookmarkEnd w:id="0"/>
           </w:p>
         </w:tc>
         <w:tc>

</xml_diff>